<commit_message>
4 pages completed with every section except Results
</commit_message>
<xml_diff>
--- a/Task 3/Task3Report.docx
+++ b/Task 3/Task3Report.docx
@@ -257,8 +257,81 @@
       <w:r>
         <w:tab/>
       </w:r>
+      <w:r>
+        <w:t xml:space="preserve">The </w:t>
+      </w:r>
+      <w:r>
+        <w:t xml:space="preserve">program operates in three steps that continually repeat in a loop. First, </w:t>
+      </w:r>
+      <w:r>
+        <w:t>the program scans for new messages in its groups and partitions these messages into regular messages and search queries. Secondly, the program inserts the regular messages into the instance of Elasticsearch (the alternative to Solr selected for the project). Lastly, the program responds to search queries by retrieving relevant messages from Elasticsearch and displaying them in the chat.</w:t>
+      </w:r>
+    </w:p>
+    <w:p>
+      <w:pPr>
+        <w:spacing w:line="480" w:lineRule="auto"/>
+      </w:pPr>
+      <w:r>
+        <w:lastRenderedPageBreak/>
+        <w:tab/>
+        <w:t xml:space="preserve"> The program scans for new messages by first retrieving all of the groups in which the Search Bot is a member. If there are any new groups, the program retrieves all of the messages in the new group chat. For the rest of the groups, the program retrieves all of the messages which were posted after the most recent message</w:t>
+      </w:r>
+      <w:r>
+        <w:t xml:space="preserve"> indexed by the program.</w:t>
+      </w:r>
+    </w:p>
+    <w:p>
+      <w:pPr>
+        <w:spacing w:line="480" w:lineRule="auto"/>
+      </w:pPr>
+      <w:r>
+        <w:tab/>
+        <w:t>The messages retrieved by the program are then partitioned into regular messages and search queries. The criteria for a search query is that it directly mentions the account name of the GroupMe Search Bot. The rest of the messages are indexed into Elasticsearch, with key information including the message group, ID, sender, text, and timestamp being preserved.</w:t>
+      </w:r>
+    </w:p>
+    <w:p>
+      <w:pPr>
+        <w:spacing w:line="480" w:lineRule="auto"/>
+      </w:pPr>
+      <w:r>
+        <w:tab/>
+        <w:t>The searches are then responded to by extracting the space-separated keywords from the search text and querying the Elasticsearch instance for messages that match these keywords. Note that only messages from the group being searched are considered, even though the Elasticsearch instance stores messages from multiple groups at once. The program then sorts all matches by timestamp, with the most recent messages being displayed first. A limit of ten messages are displayed such that the bot does not spam the chat with unnecessary information. Lastly, the program constructs a message which returns each match on a separate line. If the search result takes up more than the 1000-character message limit, the response is broken apart into multiple messages.</w:t>
+      </w:r>
+    </w:p>
+    <w:p>
+      <w:pPr>
+        <w:spacing w:line="480" w:lineRule="auto"/>
+      </w:pPr>
+    </w:p>
+    <w:p>
+      <w:pPr>
+        <w:spacing w:line="480" w:lineRule="auto"/>
+        <w:jc w:val="center"/>
+        <w:rPr>
+          <w:b/>
+        </w:rPr>
+      </w:pPr>
+      <w:r>
+        <w:rPr>
+          <w:b/>
+        </w:rPr>
+        <w:t>Results</w:t>
+      </w:r>
+    </w:p>
+    <w:p>
+      <w:pPr>
+        <w:spacing w:line="480" w:lineRule="auto"/>
+      </w:pPr>
+      <w:r>
+        <w:tab/>
+      </w:r>
       <w:bookmarkStart w:id="0" w:name="_GoBack"/>
       <w:bookmarkEnd w:id="0"/>
+    </w:p>
+    <w:p>
+      <w:pPr>
+        <w:spacing w:line="480" w:lineRule="auto"/>
+      </w:pPr>
       <w:r>
         <w:br w:type="page"/>
       </w:r>
@@ -1230,7 +1303,7 @@
 </file>
 
 <file path=customXml/itemProps1.xml><?xml version="1.0" encoding="utf-8"?>
-<ds:datastoreItem xmlns:ds="http://schemas.openxmlformats.org/officeDocument/2006/customXml" ds:itemID="{3D12866C-D2E0-4880-B375-171052ED1999}">
+<ds:datastoreItem xmlns:ds="http://schemas.openxmlformats.org/officeDocument/2006/customXml" ds:itemID="{048B5A60-E70E-44BE-B6F5-312FF05BB873}">
   <ds:schemaRefs>
     <ds:schemaRef ds:uri="http://schemas.openxmlformats.org/officeDocument/2006/bibliography"/>
   </ds:schemaRefs>

</xml_diff>

<commit_message>
Report written, not really checked over
</commit_message>
<xml_diff>
--- a/Task 3/Task3Report.docx
+++ b/Task 3/Task3Report.docx
@@ -324,6 +324,40 @@
       </w:pPr>
       <w:r>
         <w:tab/>
+      </w:r>
+      <w:r>
+        <w:t xml:space="preserve">The program works successfully, in so far as that the Search Bot responds to searches quickly, </w:t>
+      </w:r>
+      <w:r>
+        <w:t>reliably, and accurately.</w:t>
+      </w:r>
+      <w:r>
+        <w:t xml:space="preserve"> The results </w:t>
+      </w:r>
+      <w:r>
+        <w:t xml:space="preserve">are quick in that the Search Bot responds to user searches within </w:t>
+      </w:r>
+      <w:r>
+        <w:t>one second</w:t>
+      </w:r>
+      <w:r>
+        <w:t>. Faster responses would be unfeasible because the</w:t>
+      </w:r>
+      <w:r>
+        <w:t xml:space="preserve">re are limitations on how frequently the GroupMe API can be queried. Responding faster would require making </w:t>
+      </w:r>
+      <w:r>
+        <w:lastRenderedPageBreak/>
+        <w:t xml:space="preserve">API calls more frequently, which will result in the account being timed out. The results are reliable, in that the Search Bot </w:t>
+      </w:r>
+      <w:r>
+        <w:t>responds to all messages in testing. To prevent the program from crashing, API calls are made within try-except statements, such that if the GroupMe API fails to return a response, the program continues running. If the program terminates, it will be able to respond to messages it missed upon being rebooted. Lastly, the program is run on a virtual machine in Azure rather than on one of our own computers, such that it is very unlikely its server will go down given the high reliability of Azure.</w:t>
+      </w:r>
+      <w:r>
+        <w:t xml:space="preserve"> Lastly, the results are accurate in that all of the messages returned match at least one keyword, and no documents are missed. However, there is a subjective tradeoff between keyword relevance and recency. If the search returns messages with the highest keyword relevance, through a ranking such as tf-idf, the results may likely be too old to still be relevant to the user. Thus, documents are returned in order of recency rather than </w:t>
+      </w:r>
+      <w:r>
+        <w:t>pure keyword relevance. This could be an issue if a high percentage of documents were matches, but based on user testing, this is not the case. Since only a small percentage of documents are matches, it makes more sense to return matches in order of recency instead of relevance, in order to provide useful results. Based on user testing in a few different group chats, the results returned by the Search Bot are mostly relevant, and all relevant results are returned if they are among the most recent results. The GroupMe Search Bot is expected to provide a robust implementation of an important functionality missing in a popular messaging app.</w:t>
       </w:r>
       <w:bookmarkStart w:id="0" w:name="_GoBack"/>
       <w:bookmarkEnd w:id="0"/>
@@ -1303,7 +1337,7 @@
 </file>
 
 <file path=customXml/itemProps1.xml><?xml version="1.0" encoding="utf-8"?>
-<ds:datastoreItem xmlns:ds="http://schemas.openxmlformats.org/officeDocument/2006/customXml" ds:itemID="{048B5A60-E70E-44BE-B6F5-312FF05BB873}">
+<ds:datastoreItem xmlns:ds="http://schemas.openxmlformats.org/officeDocument/2006/customXml" ds:itemID="{12B74790-5E69-470D-9CCB-600E0C16F4CA}">
   <ds:schemaRefs>
     <ds:schemaRef ds:uri="http://schemas.openxmlformats.org/officeDocument/2006/bibliography"/>
   </ds:schemaRefs>

</xml_diff>